<commit_message>
Update PERENCANAAN EDEPOSIT 1.1.docx
</commit_message>
<xml_diff>
--- a/Edeposit/1. Cleansing tabel contributors dan memindahkan isinya ke dalam collection_contributors serta authors/PERENCANAAN EDEPOSIT 1.1.docx
+++ b/Edeposit/1. Cleansing tabel contributors dan memindahkan isinya ke dalam collection_contributors serta authors/PERENCANAAN EDEPOSIT 1.1.docx
@@ -14,43 +14,22 @@
         </w:rPr>
         <w:t xml:space="preserve">PERENCANAAN </w:t>
       </w:r>
-      <w:proofErr w:type="spellStart"/>
-      <w:r>
-        <w:rPr>
-          <w:lang w:val="en-US"/>
-        </w:rPr>
-        <w:t>eDeposit</w:t>
-      </w:r>
-      <w:proofErr w:type="spellEnd"/>
-      <w:r>
-        <w:rPr>
-          <w:lang w:val="en-US"/>
-        </w:rPr>
-        <w:t xml:space="preserve"> </w:t>
-      </w:r>
-      <w:proofErr w:type="spellStart"/>
-      <w:r>
-        <w:rPr>
-          <w:lang w:val="en-US"/>
-        </w:rPr>
-        <w:t>memindah</w:t>
-      </w:r>
-      <w:proofErr w:type="spellEnd"/>
-      <w:r>
-        <w:rPr>
-          <w:lang w:val="en-US"/>
-        </w:rPr>
-        <w:t xml:space="preserve"> author</w:t>
-      </w:r>
-    </w:p>
-    <w:p>
-      <w:pPr>
-        <w:rPr>
-          <w:lang w:val="en-US"/>
-        </w:rPr>
-      </w:pPr>
-      <w:r>
-        <w:rPr>
+      <w:r>
+        <w:rPr>
+          <w:lang w:val="en-US"/>
+        </w:rPr>
+        <w:t>eDeposit memindah author</w:t>
+      </w:r>
+    </w:p>
+    <w:p>
+      <w:pPr>
+        <w:rPr>
+          <w:lang w:val="en-US"/>
+        </w:rPr>
+      </w:pPr>
+      <w:r>
+        <w:rPr>
+          <w:noProof/>
           <w:lang w:val="en-US"/>
         </w:rPr>
         <w:drawing>
@@ -101,61 +80,11 @@
           <w:lang w:val="en-US"/>
         </w:rPr>
       </w:pPr>
-      <w:proofErr w:type="spellStart"/>
-      <w:r>
-        <w:rPr>
-          <w:lang w:val="en-US"/>
-        </w:rPr>
-        <w:t>Membaca</w:t>
-      </w:r>
-      <w:proofErr w:type="spellEnd"/>
-      <w:r>
-        <w:rPr>
-          <w:lang w:val="en-US"/>
-        </w:rPr>
-        <w:t xml:space="preserve"> file </w:t>
-      </w:r>
-      <w:proofErr w:type="spellStart"/>
-      <w:r>
-        <w:rPr>
-          <w:lang w:val="en-US"/>
-        </w:rPr>
-        <w:t>kolom</w:t>
-      </w:r>
-      <w:proofErr w:type="spellEnd"/>
-      <w:r>
-        <w:rPr>
-          <w:lang w:val="en-US"/>
-        </w:rPr>
-        <w:t xml:space="preserve"> name di table contributor </w:t>
-      </w:r>
-      <w:proofErr w:type="spellStart"/>
-      <w:r>
-        <w:rPr>
-          <w:lang w:val="en-US"/>
-        </w:rPr>
-        <w:t>edeposit</w:t>
-      </w:r>
-      <w:proofErr w:type="spellEnd"/>
-      <w:r>
-        <w:rPr>
-          <w:lang w:val="en-US"/>
-        </w:rPr>
-        <w:t xml:space="preserve"> yang </w:t>
-      </w:r>
-      <w:proofErr w:type="spellStart"/>
-      <w:r>
-        <w:rPr>
-          <w:lang w:val="en-US"/>
-        </w:rPr>
-        <w:t>nama</w:t>
-      </w:r>
-      <w:proofErr w:type="spellEnd"/>
-      <w:r>
-        <w:rPr>
-          <w:lang w:val="en-US"/>
-        </w:rPr>
-        <w:t xml:space="preserve"> orang</w:t>
+      <w:r>
+        <w:rPr>
+          <w:lang w:val="en-US"/>
+        </w:rPr>
+        <w:t>Membaca file kolom name di table contributor edeposit yang nama orang</w:t>
       </w:r>
     </w:p>
     <w:p>
@@ -169,131 +98,11 @@
           <w:lang w:val="en-US"/>
         </w:rPr>
       </w:pPr>
-      <w:proofErr w:type="spellStart"/>
-      <w:r>
-        <w:rPr>
-          <w:lang w:val="en-US"/>
-        </w:rPr>
-        <w:t>Dibuat</w:t>
-      </w:r>
-      <w:proofErr w:type="spellEnd"/>
-      <w:r>
-        <w:rPr>
-          <w:lang w:val="en-US"/>
-        </w:rPr>
-        <w:t xml:space="preserve"> </w:t>
-      </w:r>
-      <w:proofErr w:type="spellStart"/>
-      <w:r>
-        <w:rPr>
-          <w:lang w:val="en-US"/>
-        </w:rPr>
-        <w:t>dalam</w:t>
-      </w:r>
-      <w:proofErr w:type="spellEnd"/>
-      <w:r>
-        <w:rPr>
-          <w:lang w:val="en-US"/>
-        </w:rPr>
-        <w:t xml:space="preserve"> </w:t>
-      </w:r>
-      <w:proofErr w:type="spellStart"/>
-      <w:r>
-        <w:rPr>
-          <w:lang w:val="en-US"/>
-        </w:rPr>
-        <w:t>satu</w:t>
-      </w:r>
-      <w:proofErr w:type="spellEnd"/>
-      <w:r>
-        <w:rPr>
-          <w:lang w:val="en-US"/>
-        </w:rPr>
-        <w:t xml:space="preserve"> </w:t>
-      </w:r>
-      <w:proofErr w:type="spellStart"/>
-      <w:r>
-        <w:rPr>
-          <w:lang w:val="en-US"/>
-        </w:rPr>
-        <w:t>dataframe</w:t>
-      </w:r>
-      <w:proofErr w:type="spellEnd"/>
-      <w:r>
-        <w:rPr>
-          <w:lang w:val="en-US"/>
-        </w:rPr>
-        <w:t xml:space="preserve"> </w:t>
-      </w:r>
-      <w:proofErr w:type="spellStart"/>
-      <w:r>
-        <w:rPr>
-          <w:lang w:val="en-US"/>
-        </w:rPr>
-        <w:t>yaitu</w:t>
-      </w:r>
-      <w:proofErr w:type="spellEnd"/>
-      <w:r>
-        <w:rPr>
-          <w:lang w:val="en-US"/>
-        </w:rPr>
-        <w:t xml:space="preserve"> ‘frame’ </w:t>
-      </w:r>
-      <w:proofErr w:type="spellStart"/>
-      <w:r>
-        <w:rPr>
-          <w:lang w:val="en-US"/>
-        </w:rPr>
-        <w:t>untuk</w:t>
-      </w:r>
-      <w:proofErr w:type="spellEnd"/>
-      <w:r>
-        <w:rPr>
-          <w:lang w:val="en-US"/>
-        </w:rPr>
-        <w:t xml:space="preserve"> </w:t>
-      </w:r>
-      <w:proofErr w:type="spellStart"/>
-      <w:r>
-        <w:rPr>
-          <w:lang w:val="en-US"/>
-        </w:rPr>
-        <w:t>diconcat</w:t>
-      </w:r>
-      <w:proofErr w:type="spellEnd"/>
-      <w:r>
-        <w:rPr>
-          <w:lang w:val="en-US"/>
-        </w:rPr>
-        <w:t xml:space="preserve"> </w:t>
-      </w:r>
-      <w:proofErr w:type="spellStart"/>
-      <w:r>
-        <w:rPr>
-          <w:lang w:val="en-US"/>
-        </w:rPr>
-        <w:t>dataframe</w:t>
-      </w:r>
-      <w:proofErr w:type="spellEnd"/>
-      <w:r>
-        <w:rPr>
-          <w:lang w:val="en-US"/>
-        </w:rPr>
-        <w:t xml:space="preserve"> baru </w:t>
-      </w:r>
-      <w:proofErr w:type="spellStart"/>
-      <w:r>
-        <w:rPr>
-          <w:lang w:val="en-US"/>
-        </w:rPr>
-        <w:t>yaitu</w:t>
-      </w:r>
-      <w:proofErr w:type="spellEnd"/>
-      <w:r>
-        <w:rPr>
-          <w:lang w:val="en-US"/>
-        </w:rPr>
-        <w:t xml:space="preserve"> ‘result’</w:t>
+      <w:r>
+        <w:rPr>
+          <w:lang w:val="en-US"/>
+        </w:rPr>
+        <w:t>Dibuat dalam satu dataframe yaitu ‘frame’ untuk diconcat dataframe baru yaitu ‘result’</w:t>
       </w:r>
     </w:p>
     <w:p>
@@ -307,81 +116,17 @@
           <w:lang w:val="en-US"/>
         </w:rPr>
       </w:pPr>
-      <w:proofErr w:type="spellStart"/>
-      <w:r>
-        <w:rPr>
-          <w:lang w:val="en-US"/>
-        </w:rPr>
-        <w:t>Hapus</w:t>
-      </w:r>
-      <w:proofErr w:type="spellEnd"/>
-      <w:r>
-        <w:rPr>
-          <w:lang w:val="en-US"/>
-        </w:rPr>
-        <w:t xml:space="preserve"> </w:t>
-      </w:r>
-      <w:proofErr w:type="spellStart"/>
-      <w:r>
-        <w:rPr>
-          <w:lang w:val="en-US"/>
-        </w:rPr>
-        <w:t>kolom</w:t>
-      </w:r>
-      <w:proofErr w:type="spellEnd"/>
-      <w:r>
-        <w:rPr>
-          <w:lang w:val="en-US"/>
-        </w:rPr>
-        <w:t xml:space="preserve"> yang </w:t>
-      </w:r>
-      <w:proofErr w:type="spellStart"/>
-      <w:r>
-        <w:rPr>
-          <w:lang w:val="en-US"/>
-        </w:rPr>
-        <w:t>tidak</w:t>
-      </w:r>
-      <w:proofErr w:type="spellEnd"/>
-      <w:r>
-        <w:rPr>
-          <w:lang w:val="en-US"/>
-        </w:rPr>
-        <w:t xml:space="preserve"> </w:t>
-      </w:r>
-      <w:proofErr w:type="spellStart"/>
-      <w:r>
-        <w:rPr>
-          <w:lang w:val="en-US"/>
-        </w:rPr>
-        <w:t>perlu</w:t>
-      </w:r>
-      <w:proofErr w:type="spellEnd"/>
-      <w:r>
-        <w:rPr>
-          <w:lang w:val="en-US"/>
-        </w:rPr>
-        <w:t xml:space="preserve"> di</w:t>
-      </w:r>
-      <w:r>
-        <w:rPr>
-          <w:lang w:val="en-US"/>
-        </w:rPr>
-        <w:t xml:space="preserve"> </w:t>
-      </w:r>
-      <w:proofErr w:type="spellStart"/>
-      <w:r>
-        <w:rPr>
-          <w:lang w:val="en-US"/>
-        </w:rPr>
-        <w:t>dataframe</w:t>
-      </w:r>
-      <w:proofErr w:type="spellEnd"/>
-      <w:r>
-        <w:rPr>
-          <w:lang w:val="en-US"/>
-        </w:rPr>
-        <w:t xml:space="preserve"> </w:t>
+      <w:r>
+        <w:rPr>
+          <w:lang w:val="en-US"/>
+        </w:rPr>
+        <w:t>Hapus kolom yang tidak perlu di</w:t>
+      </w:r>
+      <w:r>
+        <w:rPr>
+          <w:lang w:val="en-US"/>
+        </w:rPr>
+        <w:t xml:space="preserve"> dataframe </w:t>
       </w:r>
       <w:r>
         <w:rPr>
@@ -401,61 +146,11 @@
           <w:lang w:val="en-US"/>
         </w:rPr>
       </w:pPr>
-      <w:proofErr w:type="spellStart"/>
-      <w:r>
-        <w:rPr>
-          <w:lang w:val="en-US"/>
-        </w:rPr>
-        <w:t>Menambahkan</w:t>
-      </w:r>
-      <w:proofErr w:type="spellEnd"/>
-      <w:r>
-        <w:rPr>
-          <w:lang w:val="en-US"/>
-        </w:rPr>
-        <w:t xml:space="preserve"> head yang </w:t>
-      </w:r>
-      <w:proofErr w:type="spellStart"/>
-      <w:r>
-        <w:rPr>
-          <w:lang w:val="en-US"/>
-        </w:rPr>
-        <w:t>sesuai</w:t>
-      </w:r>
-      <w:proofErr w:type="spellEnd"/>
-      <w:r>
-        <w:rPr>
-          <w:lang w:val="en-US"/>
-        </w:rPr>
-        <w:t xml:space="preserve"> </w:t>
-      </w:r>
-      <w:proofErr w:type="spellStart"/>
-      <w:r>
-        <w:rPr>
-          <w:lang w:val="en-US"/>
-        </w:rPr>
-        <w:t>dengan</w:t>
-      </w:r>
-      <w:proofErr w:type="spellEnd"/>
-      <w:r>
-        <w:rPr>
-          <w:lang w:val="en-US"/>
-        </w:rPr>
-        <w:t xml:space="preserve"> </w:t>
-      </w:r>
-      <w:proofErr w:type="spellStart"/>
-      <w:r>
-        <w:rPr>
-          <w:lang w:val="en-US"/>
-        </w:rPr>
-        <w:t>dataframe</w:t>
-      </w:r>
-      <w:proofErr w:type="spellEnd"/>
-      <w:r>
-        <w:rPr>
-          <w:lang w:val="en-US"/>
-        </w:rPr>
-        <w:t xml:space="preserve"> author</w:t>
+      <w:r>
+        <w:rPr>
+          <w:lang w:val="en-US"/>
+        </w:rPr>
+        <w:t>Menambahkan head yang sesuai dengan dataframe author</w:t>
       </w:r>
     </w:p>
     <w:p>
@@ -469,75 +164,11 @@
           <w:lang w:val="en-US"/>
         </w:rPr>
       </w:pPr>
-      <w:proofErr w:type="spellStart"/>
-      <w:r>
-        <w:rPr>
-          <w:lang w:val="en-US"/>
-        </w:rPr>
-        <w:t>Mengatur</w:t>
-      </w:r>
-      <w:proofErr w:type="spellEnd"/>
-      <w:r>
-        <w:rPr>
-          <w:lang w:val="en-US"/>
-        </w:rPr>
-        <w:t xml:space="preserve"> </w:t>
-      </w:r>
-      <w:proofErr w:type="spellStart"/>
-      <w:r>
-        <w:rPr>
-          <w:lang w:val="en-US"/>
-        </w:rPr>
-        <w:t>urutan</w:t>
-      </w:r>
-      <w:proofErr w:type="spellEnd"/>
-      <w:r>
-        <w:rPr>
-          <w:lang w:val="en-US"/>
-        </w:rPr>
-        <w:t xml:space="preserve"> </w:t>
-      </w:r>
-      <w:proofErr w:type="spellStart"/>
-      <w:r>
-        <w:rPr>
-          <w:lang w:val="en-US"/>
-        </w:rPr>
-        <w:t>kolom</w:t>
-      </w:r>
-      <w:proofErr w:type="spellEnd"/>
-      <w:r>
-        <w:rPr>
-          <w:lang w:val="en-US"/>
-        </w:rPr>
-        <w:t xml:space="preserve"> agar </w:t>
-      </w:r>
-      <w:proofErr w:type="spellStart"/>
-      <w:r>
-        <w:rPr>
-          <w:lang w:val="en-US"/>
-        </w:rPr>
-        <w:t>sesuai</w:t>
-      </w:r>
-      <w:proofErr w:type="spellEnd"/>
-      <w:r>
-        <w:rPr>
-          <w:lang w:val="en-US"/>
-        </w:rPr>
-        <w:t xml:space="preserve"> </w:t>
-      </w:r>
-      <w:proofErr w:type="spellStart"/>
-      <w:r>
-        <w:rPr>
-          <w:lang w:val="en-US"/>
-        </w:rPr>
-        <w:t>dataframe</w:t>
-      </w:r>
-      <w:proofErr w:type="spellEnd"/>
-      <w:r>
-        <w:rPr>
-          <w:lang w:val="en-US"/>
-        </w:rPr>
-        <w:t xml:space="preserve"> author</w:t>
+      <w:r>
+        <w:rPr>
+          <w:lang w:val="en-US"/>
+        </w:rPr>
+        <w:t>Mengatur urutan kolom agar sesuai dataframe author</w:t>
       </w:r>
     </w:p>
     <w:p>
@@ -551,61 +182,11 @@
           <w:lang w:val="en-US"/>
         </w:rPr>
       </w:pPr>
-      <w:proofErr w:type="spellStart"/>
-      <w:r>
-        <w:rPr>
-          <w:lang w:val="en-US"/>
-        </w:rPr>
-        <w:t>Mengubah</w:t>
-      </w:r>
-      <w:proofErr w:type="spellEnd"/>
-      <w:r>
-        <w:rPr>
-          <w:lang w:val="en-US"/>
-        </w:rPr>
-        <w:t xml:space="preserve"> </w:t>
-      </w:r>
-      <w:proofErr w:type="spellStart"/>
-      <w:r>
-        <w:rPr>
-          <w:lang w:val="en-US"/>
-        </w:rPr>
-        <w:t>kolom</w:t>
-      </w:r>
-      <w:proofErr w:type="spellEnd"/>
-      <w:r>
-        <w:rPr>
-          <w:lang w:val="en-US"/>
-        </w:rPr>
-        <w:t xml:space="preserve"> index </w:t>
-      </w:r>
-      <w:proofErr w:type="spellStart"/>
-      <w:r>
-        <w:rPr>
-          <w:lang w:val="en-US"/>
-        </w:rPr>
-        <w:t>menjadi</w:t>
-      </w:r>
-      <w:proofErr w:type="spellEnd"/>
-      <w:r>
-        <w:rPr>
-          <w:lang w:val="en-US"/>
-        </w:rPr>
-        <w:t xml:space="preserve"> id di </w:t>
-      </w:r>
-      <w:proofErr w:type="spellStart"/>
-      <w:r>
-        <w:rPr>
-          <w:lang w:val="en-US"/>
-        </w:rPr>
-        <w:t>dataframe</w:t>
-      </w:r>
-      <w:proofErr w:type="spellEnd"/>
-      <w:r>
-        <w:rPr>
-          <w:lang w:val="en-US"/>
-        </w:rPr>
-        <w:t xml:space="preserve"> result</w:t>
+      <w:r>
+        <w:rPr>
+          <w:lang w:val="en-US"/>
+        </w:rPr>
+        <w:t>Mengubah kolom index menjadi id di dataframe result</w:t>
       </w:r>
     </w:p>
     <w:p>
@@ -619,61 +200,11 @@
           <w:lang w:val="en-US"/>
         </w:rPr>
       </w:pPr>
-      <w:proofErr w:type="spellStart"/>
-      <w:r>
-        <w:rPr>
-          <w:lang w:val="en-US"/>
-        </w:rPr>
-        <w:t>Gabungkan</w:t>
-      </w:r>
-      <w:proofErr w:type="spellEnd"/>
-      <w:r>
-        <w:rPr>
-          <w:lang w:val="en-US"/>
-        </w:rPr>
-        <w:t xml:space="preserve"> </w:t>
-      </w:r>
-      <w:proofErr w:type="spellStart"/>
-      <w:r>
-        <w:rPr>
-          <w:lang w:val="en-US"/>
-        </w:rPr>
-        <w:t>dataframe</w:t>
-      </w:r>
-      <w:proofErr w:type="spellEnd"/>
-      <w:r>
-        <w:rPr>
-          <w:lang w:val="en-US"/>
-        </w:rPr>
-        <w:t xml:space="preserve"> author </w:t>
-      </w:r>
-      <w:proofErr w:type="spellStart"/>
-      <w:r>
-        <w:rPr>
-          <w:lang w:val="en-US"/>
-        </w:rPr>
-        <w:t>dengan</w:t>
-      </w:r>
-      <w:proofErr w:type="spellEnd"/>
-      <w:r>
-        <w:rPr>
-          <w:lang w:val="en-US"/>
-        </w:rPr>
-        <w:t xml:space="preserve"> </w:t>
-      </w:r>
-      <w:proofErr w:type="spellStart"/>
-      <w:r>
-        <w:rPr>
-          <w:lang w:val="en-US"/>
-        </w:rPr>
-        <w:t>dataframe</w:t>
-      </w:r>
-      <w:proofErr w:type="spellEnd"/>
-      <w:r>
-        <w:rPr>
-          <w:lang w:val="en-US"/>
-        </w:rPr>
-        <w:t xml:space="preserve"> result</w:t>
+      <w:r>
+        <w:rPr>
+          <w:lang w:val="en-US"/>
+        </w:rPr>
+        <w:t>Gabungkan dataframe author dengan dataframe result</w:t>
       </w:r>
     </w:p>
     <w:p>
@@ -711,6 +242,7 @@
       </w:pPr>
       <w:r>
         <w:rPr>
+          <w:noProof/>
           <w:lang w:val="en-US"/>
         </w:rPr>
         <w:lastRenderedPageBreak/>
@@ -762,81 +294,11 @@
           <w:lang w:val="en-US"/>
         </w:rPr>
       </w:pPr>
-      <w:proofErr w:type="spellStart"/>
-      <w:r>
-        <w:rPr>
-          <w:lang w:val="en-US"/>
-        </w:rPr>
-        <w:t>Membaca</w:t>
-      </w:r>
-      <w:proofErr w:type="spellEnd"/>
-      <w:r>
-        <w:rPr>
-          <w:lang w:val="en-US"/>
-        </w:rPr>
-        <w:t xml:space="preserve"> file </w:t>
-      </w:r>
-      <w:proofErr w:type="spellStart"/>
-      <w:r>
-        <w:rPr>
-          <w:lang w:val="en-US"/>
-        </w:rPr>
-        <w:t>kolom</w:t>
-      </w:r>
-      <w:proofErr w:type="spellEnd"/>
-      <w:r>
-        <w:rPr>
-          <w:lang w:val="en-US"/>
-        </w:rPr>
-        <w:t xml:space="preserve"> name di table contributor </w:t>
-      </w:r>
-      <w:proofErr w:type="spellStart"/>
-      <w:r>
-        <w:rPr>
-          <w:lang w:val="en-US"/>
-        </w:rPr>
-        <w:t>edeposit</w:t>
-      </w:r>
-      <w:proofErr w:type="spellEnd"/>
-      <w:r>
-        <w:rPr>
-          <w:lang w:val="en-US"/>
-        </w:rPr>
-        <w:t xml:space="preserve"> yang</w:t>
-      </w:r>
-      <w:r>
-        <w:rPr>
-          <w:lang w:val="en-US"/>
-        </w:rPr>
-        <w:t xml:space="preserve"> </w:t>
-      </w:r>
-      <w:proofErr w:type="spellStart"/>
-      <w:r>
-        <w:rPr>
-          <w:lang w:val="en-US"/>
-        </w:rPr>
-        <w:t>bukan</w:t>
-      </w:r>
-      <w:proofErr w:type="spellEnd"/>
-      <w:r>
-        <w:rPr>
-          <w:lang w:val="en-US"/>
-        </w:rPr>
-        <w:t xml:space="preserve"> </w:t>
-      </w:r>
-      <w:proofErr w:type="spellStart"/>
-      <w:r>
-        <w:rPr>
-          <w:lang w:val="en-US"/>
-        </w:rPr>
-        <w:t>nama</w:t>
-      </w:r>
-      <w:proofErr w:type="spellEnd"/>
-      <w:r>
-        <w:rPr>
-          <w:lang w:val="en-US"/>
-        </w:rPr>
-        <w:t xml:space="preserve"> orang</w:t>
+      <w:r>
+        <w:rPr>
+          <w:lang w:val="en-US"/>
+        </w:rPr>
+        <w:t>Membaca file kolom name di table contributor edeposit yang bukan nama orang</w:t>
       </w:r>
     </w:p>
     <w:p>
@@ -855,6 +317,19 @@
           <w:lang w:val="en-US"/>
         </w:rPr>
         <w:t>Lalu export data</w:t>
+      </w:r>
+    </w:p>
+    <w:p>
+      <w:pPr>
+        <w:rPr>
+          <w:lang w:val="en-US"/>
+        </w:rPr>
+      </w:pPr>
+      <w:r>
+        <w:rPr>
+          <w:lang w:val="en-US"/>
+        </w:rPr>
+        <w:t>Edit</w:t>
       </w:r>
     </w:p>
     <w:p>

</xml_diff>